<commit_message>
Finalized all deliverable documentation (standups, planning, retrospectives) in preparation for milestone 3.
</commit_message>
<xml_diff>
--- a/docs/StandupMeetings/Standup_10-16-19.docx
+++ b/docs/StandupMeetings/Standup_10-16-19.docx
@@ -27,11 +27,7 @@
       </w:pPr>
       <w:r>
         <w:rPr/>
-        <w:t xml:space="preserve">Team name: </w:t>
-      </w:r>
-      <w:r>
-        <w:rPr/>
-        <w:t>Team 02</w:t>
+        <w:t>Team name: Team 02</w:t>
       </w:r>
     </w:p>
     <w:p>
@@ -41,11 +37,7 @@
       </w:pPr>
       <w:r>
         <w:rPr/>
-        <w:t xml:space="preserve">Scrum Master: </w:t>
-      </w:r>
-      <w:r>
-        <w:rPr/>
-        <w:t>Kohl Kennedy</w:t>
+        <w:t>Scrum Master: Kohl Kennedy</w:t>
       </w:r>
     </w:p>
     <w:p>
@@ -55,11 +47,7 @@
       </w:pPr>
       <w:r>
         <w:rPr/>
-        <w:t>Date:</w:t>
-      </w:r>
-      <w:r>
-        <w:rPr/>
-        <w:t xml:space="preserve"> October 16, 2019</w:t>
+        <w:t>Date: October 16, 2019</w:t>
       </w:r>
     </w:p>
     <w:p>
@@ -86,16 +74,16 @@
         <w:tblLook w:val="04a0" w:noVBand="1" w:noHBand="0" w:lastColumn="0" w:firstColumn="1" w:lastRow="0" w:firstRow="1"/>
       </w:tblPr>
       <w:tblGrid>
-        <w:gridCol w:w="1883"/>
-        <w:gridCol w:w="4140"/>
+        <w:gridCol w:w="1881"/>
+        <w:gridCol w:w="4139"/>
         <w:gridCol w:w="5130"/>
-        <w:gridCol w:w="3151"/>
+        <w:gridCol w:w="3154"/>
       </w:tblGrid>
       <w:tr>
         <w:trPr/>
         <w:tc>
           <w:tcPr>
-            <w:tcW w:w="1883" w:type="dxa"/>
+            <w:tcW w:w="1881" w:type="dxa"/>
             <w:tcBorders/>
             <w:shd w:fill="auto" w:val="clear"/>
           </w:tcPr>
@@ -117,7 +105,7 @@
         </w:tc>
         <w:tc>
           <w:tcPr>
-            <w:tcW w:w="4140" w:type="dxa"/>
+            <w:tcW w:w="4139" w:type="dxa"/>
             <w:tcBorders/>
             <w:shd w:fill="auto" w:val="clear"/>
           </w:tcPr>
@@ -161,7 +149,7 @@
         </w:tc>
         <w:tc>
           <w:tcPr>
-            <w:tcW w:w="3151" w:type="dxa"/>
+            <w:tcW w:w="3154" w:type="dxa"/>
             <w:tcBorders/>
             <w:shd w:fill="auto" w:val="clear"/>
           </w:tcPr>
@@ -188,7 +176,7 @@
         </w:trPr>
         <w:tc>
           <w:tcPr>
-            <w:tcW w:w="1883" w:type="dxa"/>
+            <w:tcW w:w="1881" w:type="dxa"/>
             <w:tcBorders/>
             <w:shd w:fill="auto" w:val="clear"/>
           </w:tcPr>
@@ -241,7 +229,7 @@
         </w:tc>
         <w:tc>
           <w:tcPr>
-            <w:tcW w:w="4140" w:type="dxa"/>
+            <w:tcW w:w="4139" w:type="dxa"/>
             <w:tcBorders/>
             <w:shd w:fill="auto" w:val="clear"/>
           </w:tcPr>
@@ -279,7 +267,7 @@
         </w:tc>
         <w:tc>
           <w:tcPr>
-            <w:tcW w:w="3151" w:type="dxa"/>
+            <w:tcW w:w="3154" w:type="dxa"/>
             <w:tcBorders/>
             <w:shd w:fill="auto" w:val="clear"/>
           </w:tcPr>
@@ -299,7 +287,7 @@
         <w:trPr/>
         <w:tc>
           <w:tcPr>
-            <w:tcW w:w="1883" w:type="dxa"/>
+            <w:tcW w:w="1881" w:type="dxa"/>
             <w:tcBorders/>
             <w:shd w:fill="auto" w:val="clear"/>
           </w:tcPr>
@@ -352,7 +340,7 @@
         </w:tc>
         <w:tc>
           <w:tcPr>
-            <w:tcW w:w="4140" w:type="dxa"/>
+            <w:tcW w:w="4139" w:type="dxa"/>
             <w:tcBorders/>
             <w:shd w:fill="auto" w:val="clear"/>
           </w:tcPr>
@@ -386,7 +374,7 @@
         </w:tc>
         <w:tc>
           <w:tcPr>
-            <w:tcW w:w="3151" w:type="dxa"/>
+            <w:tcW w:w="3154" w:type="dxa"/>
             <w:tcBorders/>
             <w:shd w:fill="auto" w:val="clear"/>
           </w:tcPr>
@@ -406,7 +394,7 @@
         <w:trPr/>
         <w:tc>
           <w:tcPr>
-            <w:tcW w:w="1883" w:type="dxa"/>
+            <w:tcW w:w="1881" w:type="dxa"/>
             <w:tcBorders/>
             <w:shd w:fill="auto" w:val="clear"/>
           </w:tcPr>
@@ -468,7 +456,7 @@
         </w:tc>
         <w:tc>
           <w:tcPr>
-            <w:tcW w:w="4140" w:type="dxa"/>
+            <w:tcW w:w="4139" w:type="dxa"/>
             <w:tcBorders/>
             <w:shd w:fill="auto" w:val="clear"/>
           </w:tcPr>
@@ -502,7 +490,7 @@
         </w:tc>
         <w:tc>
           <w:tcPr>
-            <w:tcW w:w="3151" w:type="dxa"/>
+            <w:tcW w:w="3154" w:type="dxa"/>
             <w:tcBorders/>
             <w:shd w:fill="auto" w:val="clear"/>
           </w:tcPr>
@@ -522,7 +510,7 @@
         <w:trPr/>
         <w:tc>
           <w:tcPr>
-            <w:tcW w:w="1883" w:type="dxa"/>
+            <w:tcW w:w="1881" w:type="dxa"/>
             <w:tcBorders/>
             <w:shd w:fill="auto" w:val="clear"/>
           </w:tcPr>
@@ -584,7 +572,7 @@
         </w:tc>
         <w:tc>
           <w:tcPr>
-            <w:tcW w:w="4140" w:type="dxa"/>
+            <w:tcW w:w="4139" w:type="dxa"/>
             <w:tcBorders/>
             <w:shd w:fill="auto" w:val="clear"/>
           </w:tcPr>
@@ -618,7 +606,7 @@
         </w:tc>
         <w:tc>
           <w:tcPr>
-            <w:tcW w:w="3151" w:type="dxa"/>
+            <w:tcW w:w="3154" w:type="dxa"/>
             <w:tcBorders/>
             <w:shd w:fill="auto" w:val="clear"/>
           </w:tcPr>
@@ -662,18 +650,18 @@
       <w:r>
         <w:rPr/>
         <w:drawing>
-          <wp:anchor behindDoc="0" distT="0" distB="0" distL="0" distR="0" simplePos="0" locked="0" layoutInCell="1" allowOverlap="1" relativeHeight="2">
+          <wp:anchor behindDoc="0" distT="0" distB="0" distL="0" distR="0" simplePos="0" locked="0" layoutInCell="1" allowOverlap="1" relativeHeight="3">
             <wp:simplePos x="0" y="0"/>
             <wp:positionH relativeFrom="column">
-              <wp:posOffset>836295</wp:posOffset>
+              <wp:posOffset>0</wp:posOffset>
             </wp:positionH>
             <wp:positionV relativeFrom="paragraph">
-              <wp:posOffset>120015</wp:posOffset>
+              <wp:posOffset>635</wp:posOffset>
             </wp:positionV>
             <wp:extent cx="5756910" cy="4170045"/>
             <wp:effectExtent l="0" t="0" r="0" b="0"/>
             <wp:wrapSquare wrapText="largest"/>
-            <wp:docPr id="1" name="Object1"/>
+            <wp:docPr id="1" name=""/>
             <wp:cNvGraphicFramePr/>
             <a:graphic xmlns:a="http://schemas.openxmlformats.org/drawingml/2006/main">
               <a:graphicData uri="http://schemas.openxmlformats.org/drawingml/2006/chart">
@@ -732,15 +720,7 @@
       </w:pPr>
       <w:r>
         <w:rPr/>
-        <w:t>Screenshot of you</w:t>
-      </w:r>
-      <w:r>
-        <w:rPr/>
-        <w:t>r</w:t>
-      </w:r>
-      <w:r>
-        <w:rPr/>
-        <w:t xml:space="preserve"> project</w:t>
+        <w:t>Screenshot of your project</w:t>
       </w:r>
       <w:bookmarkStart w:id="0" w:name="_GoBack"/>
       <w:bookmarkEnd w:id="0"/>
@@ -784,7 +764,7 @@
       <w:r>
         <w:rPr/>
         <w:drawing>
-          <wp:anchor behindDoc="0" distT="0" distB="0" distL="0" distR="0" simplePos="0" locked="0" layoutInCell="1" allowOverlap="1" relativeHeight="3">
+          <wp:anchor behindDoc="0" distT="0" distB="0" distL="0" distR="0" simplePos="0" locked="0" layoutInCell="1" allowOverlap="1" relativeHeight="2">
             <wp:simplePos x="0" y="0"/>
             <wp:positionH relativeFrom="column">
               <wp:align>center</wp:align>
@@ -849,7 +829,6 @@
     <w:rPrDefault>
       <w:rPr>
         <w:rFonts w:ascii="Calibri" w:hAnsi="Calibri" w:eastAsia="Calibri" w:cs="" w:asciiTheme="minorHAnsi" w:cstheme="minorBidi" w:eastAsiaTheme="minorHAnsi" w:hAnsiTheme="minorHAnsi"/>
-        <w:sz w:val="24"/>
         <w:szCs w:val="24"/>
         <w:lang w:val="en-US" w:eastAsia="en-US" w:bidi="ar-SA"/>
       </w:rPr>
@@ -1451,17 +1430,22 @@
             <c:symbol val="none"/>
           </c:marker>
           <c:dLbls>
+            <c:numFmt formatCode="General" sourceLinked="1"/>
             <c:txPr>
               <a:bodyPr/>
               <a:lstStyle/>
               <a:p>
                 <a:pPr>
                   <a:defRPr b="0" sz="1000" spc="-1" strike="noStrike">
+                    <a:solidFill>
+                      <a:srgbClr val="000000"/>
+                    </a:solidFill>
                     <a:latin typeface="Arial"/>
                   </a:defRPr>
                 </a:pPr>
               </a:p>
             </c:txPr>
+            <c:dLblPos val="r"/>
             <c:showLegendKey val="0"/>
             <c:showVal val="0"/>
             <c:showCatName val="0"/>
@@ -1474,24 +1458,18 @@
             <c:strRef>
               <c:f>categories</c:f>
               <c:strCache>
-                <c:ptCount val="6"/>
+                <c:ptCount val="4"/>
                 <c:pt idx="0">
-                  <c:v>Week 1</c:v>
+                  <c:v>Planning</c:v>
                 </c:pt>
                 <c:pt idx="1">
-                  <c:v>Week 2</c:v>
+                  <c:v>Standup 1</c:v>
                 </c:pt>
                 <c:pt idx="2">
-                  <c:v>Week 3</c:v>
+                  <c:v>Standup 2</c:v>
                 </c:pt>
                 <c:pt idx="3">
-                  <c:v>Week 4</c:v>
-                </c:pt>
-                <c:pt idx="4">
-                  <c:v>Week 5</c:v>
-                </c:pt>
-                <c:pt idx="5">
-                  <c:v>Week 6</c:v>
+                  <c:v>Retrospective</c:v>
                 </c:pt>
               </c:strCache>
             </c:strRef>
@@ -1501,24 +1479,18 @@
               <c:f>0</c:f>
               <c:numCache>
                 <c:formatCode>General</c:formatCode>
-                <c:ptCount val="6"/>
+                <c:ptCount val="4"/>
                 <c:pt idx="0">
                   <c:v>100</c:v>
                 </c:pt>
                 <c:pt idx="1">
-                  <c:v>95</c:v>
+                  <c:v>85</c:v>
                 </c:pt>
                 <c:pt idx="2">
-                  <c:v>85</c:v>
+                  <c:v/>
                 </c:pt>
                 <c:pt idx="3">
-                  <c:v>50</c:v>
-                </c:pt>
-                <c:pt idx="4">
-                  <c:v>30</c:v>
-                </c:pt>
-                <c:pt idx="5">
-                  <c:v>10</c:v>
+                  <c:v/>
                 </c:pt>
               </c:numCache>
             </c:numRef>
@@ -1554,17 +1526,22 @@
             <c:symbol val="none"/>
           </c:marker>
           <c:dLbls>
+            <c:numFmt formatCode="General" sourceLinked="1"/>
             <c:txPr>
               <a:bodyPr/>
               <a:lstStyle/>
               <a:p>
                 <a:pPr>
                   <a:defRPr b="0" sz="1000" spc="-1" strike="noStrike">
+                    <a:solidFill>
+                      <a:srgbClr val="000000"/>
+                    </a:solidFill>
                     <a:latin typeface="Arial"/>
                   </a:defRPr>
                 </a:pPr>
               </a:p>
             </c:txPr>
+            <c:dLblPos val="r"/>
             <c:showLegendKey val="0"/>
             <c:showVal val="0"/>
             <c:showCatName val="0"/>
@@ -1577,24 +1554,18 @@
             <c:strRef>
               <c:f>categories</c:f>
               <c:strCache>
-                <c:ptCount val="6"/>
+                <c:ptCount val="4"/>
                 <c:pt idx="0">
-                  <c:v>Week 1</c:v>
+                  <c:v>Planning</c:v>
                 </c:pt>
                 <c:pt idx="1">
-                  <c:v>Week 2</c:v>
+                  <c:v>Standup 1</c:v>
                 </c:pt>
                 <c:pt idx="2">
-                  <c:v>Week 3</c:v>
+                  <c:v>Standup 2</c:v>
                 </c:pt>
                 <c:pt idx="3">
-                  <c:v>Week 4</c:v>
-                </c:pt>
-                <c:pt idx="4">
-                  <c:v>Week 5</c:v>
-                </c:pt>
-                <c:pt idx="5">
-                  <c:v>Week 6</c:v>
+                  <c:v>Retrospective</c:v>
                 </c:pt>
               </c:strCache>
             </c:strRef>
@@ -1604,23 +1575,17 @@
               <c:f>1</c:f>
               <c:numCache>
                 <c:formatCode>General</c:formatCode>
-                <c:ptCount val="6"/>
+                <c:ptCount val="4"/>
                 <c:pt idx="0">
                   <c:v>100</c:v>
                 </c:pt>
                 <c:pt idx="1">
-                  <c:v>80</c:v>
+                  <c:v>66</c:v>
                 </c:pt>
                 <c:pt idx="2">
-                  <c:v>60</c:v>
+                  <c:v>33</c:v>
                 </c:pt>
                 <c:pt idx="3">
-                  <c:v>40</c:v>
-                </c:pt>
-                <c:pt idx="4">
-                  <c:v>20</c:v>
-                </c:pt>
-                <c:pt idx="5">
                   <c:v>0</c:v>
                 </c:pt>
               </c:numCache>
@@ -1636,11 +1601,11 @@
           </c:spPr>
         </c:hiLowLines>
         <c:marker val="0"/>
-        <c:axId val="28517454"/>
-        <c:axId val="13897471"/>
+        <c:axId val="86984290"/>
+        <c:axId val="93243847"/>
       </c:lineChart>
       <c:catAx>
-        <c:axId val="28517454"/>
+        <c:axId val="86984290"/>
         <c:scaling>
           <c:orientation val="minMax"/>
         </c:scaling>
@@ -1654,11 +1619,17 @@
               <a:p>
                 <a:pPr>
                   <a:defRPr b="0" sz="900" spc="-1" strike="noStrike">
+                    <a:solidFill>
+                      <a:srgbClr val="000000"/>
+                    </a:solidFill>
                     <a:latin typeface="Arial"/>
                   </a:defRPr>
                 </a:pPr>
                 <a:r>
                   <a:rPr b="0" sz="900" spc="-1" strike="noStrike">
+                    <a:solidFill>
+                      <a:srgbClr val="000000"/>
+                    </a:solidFill>
                     <a:latin typeface="Arial"/>
                   </a:rPr>
                   <a:t>Week</a:t>
@@ -1679,10 +1650,11 @@
         <c:minorTickMark val="none"/>
         <c:tickLblPos val="nextTo"/>
         <c:spPr>
-          <a:ln>
+          <a:ln w="6480">
             <a:solidFill>
               <a:srgbClr val="b3b3b3"/>
             </a:solidFill>
+            <a:round/>
           </a:ln>
         </c:spPr>
         <c:txPr>
@@ -1691,19 +1663,22 @@
           <a:p>
             <a:pPr>
               <a:defRPr b="0" sz="1000" spc="-1" strike="noStrike">
+                <a:solidFill>
+                  <a:srgbClr val="000000"/>
+                </a:solidFill>
                 <a:latin typeface="Arial"/>
               </a:defRPr>
             </a:pPr>
           </a:p>
         </c:txPr>
-        <c:crossAx val="13897471"/>
+        <c:crossAx val="93243847"/>
         <c:crosses val="autoZero"/>
         <c:auto val="1"/>
         <c:lblAlgn val="ctr"/>
         <c:lblOffset val="100"/>
       </c:catAx>
       <c:valAx>
-        <c:axId val="13897471"/>
+        <c:axId val="93243847"/>
         <c:scaling>
           <c:orientation val="minMax"/>
           <c:max val="100"/>
@@ -1712,10 +1687,11 @@
         <c:axPos val="l"/>
         <c:majorGridlines>
           <c:spPr>
-            <a:ln>
+            <a:ln w="6480">
               <a:solidFill>
                 <a:srgbClr val="b3b3b3"/>
               </a:solidFill>
+              <a:round/>
             </a:ln>
           </c:spPr>
         </c:majorGridlines>
@@ -1727,11 +1703,17 @@
               <a:p>
                 <a:pPr>
                   <a:defRPr b="0" sz="900" spc="-1" strike="noStrike">
+                    <a:solidFill>
+                      <a:srgbClr val="000000"/>
+                    </a:solidFill>
                     <a:latin typeface="Arial"/>
                   </a:defRPr>
                 </a:pPr>
                 <a:r>
                   <a:rPr b="0" sz="900" spc="-1" strike="noStrike">
+                    <a:solidFill>
+                      <a:srgbClr val="000000"/>
+                    </a:solidFill>
                     <a:latin typeface="Arial"/>
                   </a:rPr>
                   <a:t>Percent 
@@ -1748,15 +1730,16 @@
             </a:ln>
           </c:spPr>
         </c:title>
-        <c:numFmt formatCode="General" sourceLinked="1"/>
+        <c:numFmt formatCode="General" sourceLinked="0"/>
         <c:majorTickMark val="out"/>
         <c:minorTickMark val="none"/>
         <c:tickLblPos val="nextTo"/>
         <c:spPr>
-          <a:ln>
+          <a:ln w="6480">
             <a:solidFill>
               <a:srgbClr val="b3b3b3"/>
             </a:solidFill>
+            <a:round/>
           </a:ln>
         </c:spPr>
         <c:txPr>
@@ -1765,13 +1748,16 @@
           <a:p>
             <a:pPr>
               <a:defRPr b="0" sz="1000" spc="-1" strike="noStrike">
+                <a:solidFill>
+                  <a:srgbClr val="000000"/>
+                </a:solidFill>
                 <a:latin typeface="Arial"/>
               </a:defRPr>
             </a:pPr>
           </a:p>
         </c:txPr>
-        <c:crossAx val="28517454"/>
-        <c:crossesAt val="0"/>
+        <c:crossAx val="86984290"/>
+        <c:crosses val="autoZero"/>
         <c:crossBetween val="midCat"/>
       </c:valAx>
       <c:spPr>
@@ -1798,6 +1784,9 @@
         <a:p>
           <a:pPr>
             <a:defRPr b="0" sz="1000" spc="-1" strike="noStrike">
+              <a:solidFill>
+                <a:srgbClr val="000000"/>
+              </a:solidFill>
               <a:latin typeface="Arial"/>
             </a:defRPr>
           </a:pPr>
@@ -1809,7 +1798,7 @@
   </c:chart>
   <c:spPr>
     <a:noFill/>
-    <a:ln>
+    <a:ln w="9360">
       <a:noFill/>
     </a:ln>
   </c:spPr>

</xml_diff>